<commit_message>
Apply current date as assigned by end user
</commit_message>
<xml_diff>
--- a/adg-api/src/main/resources/bidv/bien-ban-kiem-tra-su-dung-von-vay.docx
+++ b/adg-api/src/main/resources/bidv/bien-ban-kiem-tra-su-dung-von-vay.docx
@@ -539,7 +539,7 @@
           <w:szCs w:val="28"/>
           <w:lang w:val="en-US"/>
         </w:rPr>
-        <w:t>{{Mã số giấy đề nghị giải ngân}}</w:t>
+        <w:t>01.219/2021/8088928/HĐTD</w:t>
       </w:r>
       <w:r>
         <w:rPr>
@@ -568,7 +568,7 @@
           <w:szCs w:val="28"/>
           <w:lang w:val="en-US" w:eastAsia="vi-VN"/>
         </w:rPr>
-        <w:t>{{Ngày đề nghị giải ngân}}</w:t>
+        <w:t>15/06/2021</w:t>
       </w:r>
       <w:r>
         <w:rPr>
@@ -996,7 +996,6 @@
           <w:szCs w:val="28"/>
           <w:lang w:val="en-US" w:eastAsia="vi-VN"/>
         </w:rPr>
-        <w:lastRenderedPageBreak/>
         <w:t>Khách hàng thực hiện đúng các cam kết đã thoả thuận với Ngân hàng về việc trả nợ gốc, lãi; về biện pháp bảo đảm tiền vay; và các chính sách khác…</w:t>
       </w:r>
     </w:p>

</xml_diff>